<commit_message>
Añadido alcance del sistema y obtencion de requisitos a la documentaciñon del análisis
</commit_message>
<xml_diff>
--- a/doc/capitulos/Capítulo 4. Planificación del Proyecto Y Resumen de Presupuestos.docx
+++ b/doc/capitulos/Capítulo 4. Planificación del Proyecto Y Resumen de Presupuestos.docx
@@ -22,7 +22,19 @@
     </w:p>
     <w:p>
       <w:r>
-        <w:t>Para poder llevar a cabo el proyecto de una manera ordenada se procede a realizar una planificación inicial en la que se estimará la duración de las tareas y se hará un reparto de las mismas, así como un presupuesto de cuanto costará realizar el proyecto.</w:t>
+        <w:t xml:space="preserve">Para poder llevar a cabo el proyecto de una manera ordenada se procede a realizar una planificación inicial en la que se estimará la duración de las tareas y se hará un reparto de </w:t>
+      </w:r>
+      <w:r>
+        <w:t>estas</w:t>
+      </w:r>
+      <w:r>
+        <w:t xml:space="preserve">, así como un presupuesto de </w:t>
+      </w:r>
+      <w:r>
+        <w:t>cuánto</w:t>
+      </w:r>
+      <w:r>
+        <w:t xml:space="preserve"> costará realizar el proyecto.</w:t>
       </w:r>
     </w:p>
     <w:p>
@@ -3693,12 +3705,17 @@
     </w:tbl>
     <w:p>
       <w:pPr>
+        <w:pStyle w:val="Descripcin"/>
         <w:rPr>
-          <w:rFonts w:ascii="Calibri" w:eastAsia="Times New Roman" w:hAnsi="Calibri" w:cs="Calibri"/>
-          <w:color w:val="000000"/>
           <w:lang w:eastAsia="es-ES"/>
         </w:rPr>
       </w:pPr>
+      <w:r>
+        <w:rPr>
+          <w:lang w:eastAsia="es-ES"/>
+        </w:rPr>
+        <w:t>Tabla 4.1 Costes indirectos</w:t>
+      </w:r>
     </w:p>
     <w:p>
       <w:pPr>
@@ -9931,7 +9948,23 @@
         </w:tc>
       </w:tr>
     </w:tbl>
-    <w:p/>
+    <w:p>
+      <w:pPr>
+        <w:pStyle w:val="Descripcin"/>
+      </w:pPr>
+      <w:r>
+        <w:t>Tabla 4.2</w:t>
+      </w:r>
+      <w:r>
+        <w:t xml:space="preserve"> </w:t>
+      </w:r>
+      <w:r>
+        <w:t>P</w:t>
+      </w:r>
+      <w:r>
+        <w:t>resupuesto completo del desarrollo del proyecto</w:t>
+      </w:r>
+    </w:p>
     <w:p>
       <w:pPr>
         <w:jc w:val="left"/>
@@ -12059,6 +12092,20 @@
     </w:tbl>
     <w:p>
       <w:pPr>
+        <w:pStyle w:val="Descripcin"/>
+        <w:rPr>
+          <w:lang w:eastAsia="es-ES"/>
+        </w:rPr>
+      </w:pPr>
+      <w:r>
+        <w:rPr>
+          <w:lang w:eastAsia="es-ES"/>
+        </w:rPr>
+        <w:t>Tabla 4.3 Partida completa</w:t>
+      </w:r>
+    </w:p>
+    <w:p>
+      <w:pPr>
         <w:rPr>
           <w:rFonts w:ascii="Calibri" w:eastAsia="Times New Roman" w:hAnsi="Calibri" w:cs="Calibri"/>
           <w:color w:val="000000"/>
@@ -12232,16 +12279,6 @@
         </w:rPr>
         <w:t>, que supone un incremento de la parte que se va a mostrar al cliente de un 138%.</w:t>
       </w:r>
-    </w:p>
-    <w:p>
-      <w:pPr>
-        <w:jc w:val="left"/>
-        <w:rPr>
-          <w:rFonts w:ascii="Calibri" w:eastAsia="Times New Roman" w:hAnsi="Calibri" w:cs="Calibri"/>
-          <w:color w:val="000000"/>
-          <w:lang w:eastAsia="es-ES"/>
-        </w:rPr>
-      </w:pPr>
       <w:r>
         <w:rPr>
           <w:rFonts w:ascii="Calibri" w:eastAsia="Times New Roman" w:hAnsi="Calibri" w:cs="Calibri"/>
@@ -13633,8 +13670,11 @@
     </w:tbl>
     <w:p>
       <w:pPr>
-        <w:jc w:val="left"/>
-      </w:pPr>
+        <w:pStyle w:val="Descripcin"/>
+      </w:pPr>
+      <w:r>
+        <w:t>Tabla 4.4 Partida simplificada</w:t>
+      </w:r>
     </w:p>
     <w:sectPr>
       <w:headerReference w:type="even" r:id="rId12"/>
@@ -22229,14 +22269,14 @@
     <w:charset w:val="00"/>
     <w:family w:val="roman"/>
     <w:pitch w:val="variable"/>
-    <w:sig w:usb0="E0002EFF" w:usb1="C000785B" w:usb2="00000009" w:usb3="00000000" w:csb0="000001FF" w:csb1="00000000"/>
+    <w:sig w:usb0="E0002EFF" w:usb1="C0007843" w:usb2="00000009" w:usb3="00000000" w:csb0="000001FF" w:csb1="00000000"/>
   </w:font>
   <w:font w:name="Courier New">
     <w:panose1 w:val="02070309020205020404"/>
     <w:charset w:val="00"/>
     <w:family w:val="modern"/>
     <w:pitch w:val="fixed"/>
-    <w:sig w:usb0="E0002EFF" w:usb1="C0007843" w:usb2="00000009" w:usb3="00000000" w:csb0="000001FF" w:csb1="00000000"/>
+    <w:sig w:usb0="E0002AFF" w:usb1="C0007843" w:usb2="00000009" w:usb3="00000000" w:csb0="000001FF" w:csb1="00000000"/>
   </w:font>
   <w:font w:name="Wingdings">
     <w:panose1 w:val="05000000000000000000"/>
@@ -22246,18 +22286,19 @@
     <w:sig w:usb0="00000000" w:usb1="10000000" w:usb2="00000000" w:usb3="00000000" w:csb0="80000000" w:csb1="00000000"/>
   </w:font>
   <w:font w:name="Calibri">
+    <w:altName w:val="Calibri"/>
     <w:panose1 w:val="020F0502020204030204"/>
     <w:charset w:val="00"/>
     <w:family w:val="swiss"/>
     <w:pitch w:val="variable"/>
-    <w:sig w:usb0="E4002EFF" w:usb1="C000247B" w:usb2="00000009" w:usb3="00000000" w:csb0="000001FF" w:csb1="00000000"/>
+    <w:sig w:usb0="E00002FF" w:usb1="4000ACFF" w:usb2="00000001" w:usb3="00000000" w:csb0="0000019F" w:csb1="00000000"/>
   </w:font>
   <w:font w:name="Cambria">
     <w:panose1 w:val="02040503050406030204"/>
     <w:charset w:val="00"/>
     <w:family w:val="roman"/>
     <w:pitch w:val="variable"/>
-    <w:sig w:usb0="E00006FF" w:usb1="420024FF" w:usb2="02000000" w:usb3="00000000" w:csb0="0000019F" w:csb1="00000000"/>
+    <w:sig w:usb0="E00002FF" w:usb1="400004FF" w:usb2="00000000" w:usb3="00000000" w:csb0="0000019F" w:csb1="00000000"/>
   </w:font>
   <w:font w:name="Tahoma">
     <w:panose1 w:val="020B0604030504040204"/>
@@ -22271,7 +22312,7 @@
     <w:charset w:val="00"/>
     <w:family w:val="swiss"/>
     <w:pitch w:val="variable"/>
-    <w:sig w:usb0="E4002EFF" w:usb1="C000247B" w:usb2="00000009" w:usb3="00000000" w:csb0="000001FF" w:csb1="00000000"/>
+    <w:sig w:usb0="A00002EF" w:usb1="4000207B" w:usb2="00000000" w:usb3="00000000" w:csb0="0000019F" w:csb1="00000000"/>
   </w:font>
 </w:fonts>
 </file>
@@ -22307,6 +22348,7 @@
     <w:rsid w:val="003F72DE"/>
     <w:rsid w:val="004059DD"/>
     <w:rsid w:val="004109CA"/>
+    <w:rsid w:val="00460653"/>
     <w:rsid w:val="004E10E9"/>
     <w:rsid w:val="00511067"/>
     <w:rsid w:val="00530061"/>
@@ -22350,6 +22392,7 @@
     <w:rsid w:val="00E223FA"/>
     <w:rsid w:val="00E32896"/>
     <w:rsid w:val="00E32E59"/>
+    <w:rsid w:val="00E47F6A"/>
     <w:rsid w:val="00EC3E14"/>
     <w:rsid w:val="00F10877"/>
   </w:rsids>
@@ -23111,16 +23154,10 @@
 </file>
 
 <file path=customXml/item1.xml><?xml version="1.0" encoding="utf-8"?>
-<p:properties xmlns:p="http://schemas.microsoft.com/office/2006/metadata/properties" xmlns:xsi="http://www.w3.org/2001/XMLSchema-instance" xmlns:pc="http://schemas.microsoft.com/office/infopath/2007/PartnerControls">
-  <documentManagement/>
-</p:properties>
+<b:Sources xmlns:b="http://schemas.openxmlformats.org/officeDocument/2006/bibliography" xmlns="http://schemas.openxmlformats.org/officeDocument/2006/bibliography" SelectedStyle="\APA.XSL" StyleName="APA"/>
 </file>
 
 <file path=customXml/item2.xml><?xml version="1.0" encoding="utf-8"?>
-<b:Sources xmlns:b="http://schemas.openxmlformats.org/officeDocument/2006/bibliography" xmlns="http://schemas.openxmlformats.org/officeDocument/2006/bibliography" SelectedStyle="\APA.XSL" StyleName="APA"/>
-</file>
-
-<file path=customXml/item3.xml><?xml version="1.0" encoding="utf-8"?>
 <ct:contentTypeSchema xmlns:ct="http://schemas.microsoft.com/office/2006/metadata/contentType" xmlns:ma="http://schemas.microsoft.com/office/2006/metadata/properties/metaAttributes" ct:_="" ma:_="" ma:contentTypeName="Documento" ma:contentTypeID="0x01010067C31446F65C984F9D775B57FC807A79" ma:contentTypeVersion="2" ma:contentTypeDescription="Crear nuevo documento." ma:contentTypeScope="" ma:versionID="4bdb3ff2c527a3a01d6a038e06f5d6ee">
   <xsd:schema xmlns:xsd="http://www.w3.org/2001/XMLSchema" xmlns:xs="http://www.w3.org/2001/XMLSchema" xmlns:p="http://schemas.microsoft.com/office/2006/metadata/properties" xmlns:ns2="2149f57a-7d45-4908-b444-4493fc017c7f" targetNamespace="http://schemas.microsoft.com/office/2006/metadata/properties" ma:root="true" ma:fieldsID="2d435088b2ed901717f626b716279028" ns2:_="">
     <xsd:import namespace="2149f57a-7d45-4908-b444-4493fc017c7f"/>
@@ -23252,7 +23289,7 @@
 </ct:contentTypeSchema>
 </file>
 
-<file path=customXml/item4.xml><?xml version="1.0" encoding="utf-8"?>
+<file path=customXml/item3.xml><?xml version="1.0" encoding="utf-8"?>
 <?mso-contentType ?>
 <FormTemplates xmlns="http://schemas.microsoft.com/sharepoint/v3/contenttype/forms">
   <Display>DocumentLibraryForm</Display>
@@ -23261,16 +23298,13 @@
 </FormTemplates>
 </file>
 
-<file path=customXml/itemProps1.xml><?xml version="1.0" encoding="utf-8"?>
-<ds:datastoreItem xmlns:ds="http://schemas.openxmlformats.org/officeDocument/2006/customXml" ds:itemID="{421A8F88-1CC0-45BB-B3EA-97371C0AD9B5}">
-  <ds:schemaRefs>
-    <ds:schemaRef ds:uri="http://schemas.microsoft.com/office/2006/metadata/properties"/>
-    <ds:schemaRef ds:uri="http://schemas.microsoft.com/office/infopath/2007/PartnerControls"/>
-  </ds:schemaRefs>
-</ds:datastoreItem>
+<file path=customXml/item4.xml><?xml version="1.0" encoding="utf-8"?>
+<p:properties xmlns:p="http://schemas.microsoft.com/office/2006/metadata/properties" xmlns:xsi="http://www.w3.org/2001/XMLSchema-instance" xmlns:pc="http://schemas.microsoft.com/office/infopath/2007/PartnerControls">
+  <documentManagement/>
+</p:properties>
 </file>
 
-<file path=customXml/itemProps2.xml><?xml version="1.0" encoding="utf-8"?>
+<file path=customXml/itemProps1.xml><?xml version="1.0" encoding="utf-8"?>
 <ds:datastoreItem xmlns:ds="http://schemas.openxmlformats.org/officeDocument/2006/customXml" ds:itemID="{19DDF6A6-070A-4076-829C-4B198EAC4C9C}">
   <ds:schemaRefs>
     <ds:schemaRef ds:uri="http://schemas.openxmlformats.org/officeDocument/2006/bibliography"/>
@@ -23278,7 +23312,7 @@
 </ds:datastoreItem>
 </file>
 
-<file path=customXml/itemProps3.xml><?xml version="1.0" encoding="utf-8"?>
+<file path=customXml/itemProps2.xml><?xml version="1.0" encoding="utf-8"?>
 <ds:datastoreItem xmlns:ds="http://schemas.openxmlformats.org/officeDocument/2006/customXml" ds:itemID="{C0E86D92-5CCB-4A98-9698-3E3B59792D87}">
   <ds:schemaRefs>
     <ds:schemaRef ds:uri="http://schemas.microsoft.com/office/2006/metadata/contentType"/>
@@ -23296,10 +23330,19 @@
 </ds:datastoreItem>
 </file>
 
-<file path=customXml/itemProps4.xml><?xml version="1.0" encoding="utf-8"?>
+<file path=customXml/itemProps3.xml><?xml version="1.0" encoding="utf-8"?>
 <ds:datastoreItem xmlns:ds="http://schemas.openxmlformats.org/officeDocument/2006/customXml" ds:itemID="{DA512237-5E22-4F17-9930-27F5B43E8D94}">
   <ds:schemaRefs>
     <ds:schemaRef ds:uri="http://schemas.microsoft.com/sharepoint/v3/contenttype/forms"/>
   </ds:schemaRefs>
 </ds:datastoreItem>
+</file>
+
+<file path=customXml/itemProps4.xml><?xml version="1.0" encoding="utf-8"?>
+<ds:datastoreItem xmlns:ds="http://schemas.openxmlformats.org/officeDocument/2006/customXml" ds:itemID="{421A8F88-1CC0-45BB-B3EA-97371C0AD9B5}">
+  <ds:schemaRefs>
+    <ds:schemaRef ds:uri="http://schemas.microsoft.com/office/2006/metadata/properties"/>
+    <ds:schemaRef ds:uri="http://schemas.microsoft.com/office/infopath/2007/PartnerControls"/>
+  </ds:schemaRefs>
+</ds:datastoreItem>
 </file>
</xml_diff>